<commit_message>
Deployed 57dfe27 with MkDocs version: 1.6.1
</commit_message>
<xml_diff>
--- a/assets/documents/modelos_01_solicitao_parceria.docx
+++ b/assets/documents/modelos_01_solicitao_parceria.docx
@@ -3118,8 +3118,8 @@
 </file>
 
 <file path=customXml/item2.xml><?xml version="1.0" encoding="utf-8"?>
-<ct:contentTypeSchema xmlns:ct="http://schemas.microsoft.com/office/2006/metadata/contentType" xmlns:ma="http://schemas.microsoft.com/office/2006/metadata/properties/metaAttributes" ct:_="" ma:_="" ma:contentTypeName="Documento" ma:contentTypeID="0x0101007F4A89F1AB1D3C4EB6C1606DE923565E" ma:contentTypeVersion="16" ma:contentTypeDescription="Crie um novo documento." ma:contentTypeScope="" ma:versionID="40c4e37e17acebc67bb362c039f5486b">
-  <xsd:schema xmlns:xsd="http://www.w3.org/2001/XMLSchema" xmlns:xs="http://www.w3.org/2001/XMLSchema" xmlns:p="http://schemas.microsoft.com/office/2006/metadata/properties" xmlns:ns2="ec2db231-f3fd-4a6b-81a6-54891d3ff486" xmlns:ns3="9433953e-ebad-4ac4-aa04-199666d46780" targetNamespace="http://schemas.microsoft.com/office/2006/metadata/properties" ma:root="true" ma:fieldsID="58fcede9a04972d1c68e5493dba5f3d5" ns2:_="" ns3:_="">
+<ct:contentTypeSchema xmlns:ct="http://schemas.microsoft.com/office/2006/metadata/contentType" xmlns:ma="http://schemas.microsoft.com/office/2006/metadata/properties/metaAttributes" ct:_="" ma:_="" ma:contentTypeName="Documento" ma:contentTypeID="0x0101007F4A89F1AB1D3C4EB6C1606DE923565E" ma:contentTypeVersion="16" ma:contentTypeDescription="Crie um novo documento." ma:contentTypeScope="" ma:versionID="e270b69e77b080b3570942a81a8db459">
+  <xsd:schema xmlns:xsd="http://www.w3.org/2001/XMLSchema" xmlns:xs="http://www.w3.org/2001/XMLSchema" xmlns:p="http://schemas.microsoft.com/office/2006/metadata/properties" xmlns:ns2="ec2db231-f3fd-4a6b-81a6-54891d3ff486" xmlns:ns3="9433953e-ebad-4ac4-aa04-199666d46780" targetNamespace="http://schemas.microsoft.com/office/2006/metadata/properties" ma:root="true" ma:fieldsID="d60186c117ecf5a421de1f814c93d9b0" ns2:_="" ns3:_="">
     <xsd:import namespace="ec2db231-f3fd-4a6b-81a6-54891d3ff486"/>
     <xsd:import namespace="9433953e-ebad-4ac4-aa04-199666d46780"/>
     <xsd:element name="properties">
@@ -3378,7 +3378,7 @@
 </file>
 
 <file path=customXml/itemProps2.xml><?xml version="1.0" encoding="utf-8"?>
-<ds:datastoreItem xmlns:ds="http://schemas.openxmlformats.org/officeDocument/2006/customXml" ds:itemID="{11EE63A1-0AF1-4278-8809-09ADCD406705}"/>
+<ds:datastoreItem xmlns:ds="http://schemas.openxmlformats.org/officeDocument/2006/customXml" ds:itemID="{B36662AE-2205-40DF-A816-1F4C4BE32EC7}"/>
 </file>
 
 <file path=customXml/itemProps3.xml><?xml version="1.0" encoding="utf-8"?>

</xml_diff>